<commit_message>
pdf with images and watermark.
</commit_message>
<xml_diff>
--- a/DocumentManager.Tests/Pdf/PdfMergeTemplate.docx
+++ b/DocumentManager.Tests/Pdf/PdfMergeTemplate.docx
@@ -554,6 +554,50 @@
           <w:szCs w:val="20"/>
         </w:rPr>
         <w:t>Thank you,</w:t>
+      </w:r>
+    </w:p>
+    <w:p>
+      <w:pPr>
+        <w:rPr>
+          <w:sz w:val="20"/>
+          <w:szCs w:val="20"/>
+        </w:rPr>
+      </w:pPr>
+      <w:r>
+        <w:rPr>
+          <w:sz w:val="20"/>
+          <w:szCs w:val="20"/>
+        </w:rPr>
+        <w:fldChar w:fldCharType="begin"/>
+      </w:r>
+      <w:r>
+        <w:rPr>
+          <w:sz w:val="20"/>
+          <w:szCs w:val="20"/>
+        </w:rPr>
+        <w:instrText xml:space="preserve"> MERGEFIELD  Signature  \* MERGEFORMAT </w:instrText>
+      </w:r>
+      <w:r>
+        <w:rPr>
+          <w:sz w:val="20"/>
+          <w:szCs w:val="20"/>
+        </w:rPr>
+        <w:fldChar w:fldCharType="separate"/>
+      </w:r>
+      <w:r>
+        <w:rPr>
+          <w:noProof/>
+          <w:sz w:val="20"/>
+          <w:szCs w:val="20"/>
+        </w:rPr>
+        <w:t>«Signature»</w:t>
+      </w:r>
+      <w:r>
+        <w:rPr>
+          <w:sz w:val="20"/>
+          <w:szCs w:val="20"/>
+        </w:rPr>
+        <w:fldChar w:fldCharType="end"/>
       </w:r>
     </w:p>
     <w:p>

</xml_diff>